<commit_message>
add some outlier detection algorithms
</commit_message>
<xml_diff>
--- a/机器学习记录.docx
+++ b/机器学习记录.docx
@@ -87,13 +87,359 @@
     </w:p>
     <w:p>
       <w:pPr>
-        <w:rPr>
-          <w:rFonts w:hint="default"/>
-          <w:lang w:val="en"/>
-        </w:rPr>
-      </w:pPr>
+        <w:pStyle w:val="4"/>
+        <w:bidi w:val="0"/>
+        <w:ind w:left="432" w:leftChars="0" w:hanging="432" w:firstLineChars="0"/>
+        <w:outlineLvl w:val="2"/>
+        <w:rPr>
+          <w:rFonts w:hint="default"/>
+          <w:lang w:val="en"/>
+        </w:rPr>
+      </w:pPr>
+      <w:r>
+        <w:rPr>
+          <w:rFonts w:hint="default"/>
+          <w:lang w:val="en"/>
+        </w:rPr>
+        <w:t>one class svm</w:t>
+      </w:r>
+    </w:p>
+    <w:p>
+      <w:pPr>
+        <w:ind w:firstLine="480" w:firstLineChars="200"/>
+        <w:rPr>
+          <w:rStyle w:val="13"/>
+          <w:rFonts w:hint="eastAsia" w:asciiTheme="minorEastAsia" w:hAnsiTheme="minorEastAsia" w:eastAsiaTheme="minorEastAsia" w:cstheme="minorEastAsia"/>
+          <w:b/>
+          <w:i w:val="0"/>
+          <w:caps w:val="0"/>
+          <w:color w:val="1D1F22"/>
+          <w:spacing w:val="0"/>
+          <w:kern w:val="0"/>
+          <w:sz w:val="24"/>
+          <w:szCs w:val="24"/>
+          <w:shd w:val="clear" w:fill="FFFFFF"/>
+          <w:lang w:val="en" w:eastAsia="zh-CN" w:bidi="ar"/>
+        </w:rPr>
+      </w:pPr>
+      <w:r>
+        <w:rPr>
+          <w:rStyle w:val="14"/>
+          <w:rFonts w:hint="eastAsia" w:asciiTheme="minorEastAsia" w:hAnsiTheme="minorEastAsia" w:eastAsiaTheme="minorEastAsia" w:cstheme="minorEastAsia"/>
+          <w:i w:val="0"/>
+          <w:caps w:val="0"/>
+          <w:color w:val="1D1F22"/>
+          <w:spacing w:val="0"/>
+          <w:kern w:val="0"/>
+          <w:sz w:val="24"/>
+          <w:szCs w:val="24"/>
+          <w:shd w:val="clear" w:fill="FFFFFF"/>
+          <w:lang w:val="en-US" w:eastAsia="zh-CN" w:bidi="ar"/>
+        </w:rPr>
+        <w:t>svm.OneClassSVM</w:t>
+      </w:r>
+      <w:r>
+        <w:rPr>
+          <w:rFonts w:hint="eastAsia" w:asciiTheme="minorEastAsia" w:hAnsiTheme="minorEastAsia" w:eastAsiaTheme="minorEastAsia" w:cstheme="minorEastAsia"/>
+          <w:i w:val="0"/>
+          <w:caps w:val="0"/>
+          <w:color w:val="1D1F22"/>
+          <w:spacing w:val="0"/>
+          <w:kern w:val="0"/>
+          <w:sz w:val="24"/>
+          <w:szCs w:val="24"/>
+          <w:shd w:val="clear" w:fill="FFFFFF"/>
+          <w:lang w:val="en-US" w:eastAsia="zh-CN" w:bidi="ar"/>
+        </w:rPr>
+        <w:t>被称为是</w:t>
+      </w:r>
+      <w:r>
+        <w:rPr>
+          <w:rStyle w:val="13"/>
+          <w:rFonts w:hint="eastAsia" w:asciiTheme="minorEastAsia" w:hAnsiTheme="minorEastAsia" w:eastAsiaTheme="minorEastAsia" w:cstheme="minorEastAsia"/>
+          <w:b w:val="0"/>
+          <w:bCs/>
+          <w:i w:val="0"/>
+          <w:caps w:val="0"/>
+          <w:color w:val="1D1F22"/>
+          <w:spacing w:val="0"/>
+          <w:kern w:val="0"/>
+          <w:sz w:val="24"/>
+          <w:szCs w:val="24"/>
+          <w:shd w:val="clear" w:fill="FFFFFF"/>
+          <w:lang w:val="en-US" w:eastAsia="zh-CN" w:bidi="ar"/>
+        </w:rPr>
+        <w:t>对异常值敏感</w:t>
+      </w:r>
+      <w:r>
+        <w:rPr>
+          <w:rFonts w:hint="eastAsia" w:asciiTheme="minorEastAsia" w:hAnsiTheme="minorEastAsia" w:eastAsiaTheme="minorEastAsia" w:cstheme="minorEastAsia"/>
+          <w:i w:val="0"/>
+          <w:caps w:val="0"/>
+          <w:color w:val="1D1F22"/>
+          <w:spacing w:val="0"/>
+          <w:kern w:val="0"/>
+          <w:sz w:val="24"/>
+          <w:szCs w:val="24"/>
+          <w:shd w:val="clear" w:fill="FFFFFF"/>
+          <w:lang w:val="en-US" w:eastAsia="zh-CN" w:bidi="ar"/>
+        </w:rPr>
+        <w:t>并因此对异常值检测不执行得非常好。当训练集未被异常值污染时，</w:t>
+      </w:r>
+      <w:r>
+        <w:rPr>
+          <w:rStyle w:val="13"/>
+          <w:rFonts w:hint="eastAsia" w:asciiTheme="minorEastAsia" w:hAnsiTheme="minorEastAsia" w:eastAsiaTheme="minorEastAsia" w:cstheme="minorEastAsia"/>
+          <w:b w:val="0"/>
+          <w:bCs/>
+          <w:i w:val="0"/>
+          <w:caps w:val="0"/>
+          <w:color w:val="1D1F22"/>
+          <w:spacing w:val="0"/>
+          <w:kern w:val="0"/>
+          <w:sz w:val="24"/>
+          <w:szCs w:val="24"/>
+          <w:shd w:val="clear" w:fill="FFFFFF"/>
+          <w:lang w:val="en-US" w:eastAsia="zh-CN" w:bidi="ar"/>
+        </w:rPr>
+        <w:t>该估计器最适合于新颖性</w:t>
+      </w:r>
+      <w:r>
+        <w:rPr>
+          <w:rStyle w:val="13"/>
+          <w:rFonts w:hint="eastAsia" w:asciiTheme="minorEastAsia" w:hAnsiTheme="minorEastAsia" w:eastAsiaTheme="minorEastAsia" w:cstheme="minorEastAsia"/>
+          <w:b w:val="0"/>
+          <w:bCs/>
+          <w:i w:val="0"/>
+          <w:caps w:val="0"/>
+          <w:color w:val="1D1F22"/>
+          <w:spacing w:val="0"/>
+          <w:kern w:val="0"/>
+          <w:sz w:val="24"/>
+          <w:szCs w:val="24"/>
+          <w:shd w:val="clear" w:fill="FFFFFF"/>
+          <w:lang w:val="en" w:eastAsia="zh-CN" w:bidi="ar"/>
+        </w:rPr>
+        <w:t>检测</w:t>
+      </w:r>
+      <w:r>
+        <w:rPr>
+          <w:rStyle w:val="13"/>
+          <w:rFonts w:hint="eastAsia" w:asciiTheme="minorEastAsia" w:hAnsiTheme="minorEastAsia" w:eastAsiaTheme="minorEastAsia" w:cstheme="minorEastAsia"/>
+          <w:b/>
+          <w:i w:val="0"/>
+          <w:caps w:val="0"/>
+          <w:color w:val="1D1F22"/>
+          <w:spacing w:val="0"/>
+          <w:kern w:val="0"/>
+          <w:sz w:val="24"/>
+          <w:szCs w:val="24"/>
+          <w:shd w:val="clear" w:fill="FFFFFF"/>
+          <w:lang w:val="en" w:eastAsia="zh-CN" w:bidi="ar"/>
+        </w:rPr>
+        <w:t>。</w:t>
+      </w:r>
+    </w:p>
+    <w:p>
+      <w:pPr>
+        <w:pStyle w:val="4"/>
+        <w:bidi w:val="0"/>
+        <w:ind w:left="432" w:leftChars="0" w:hanging="432" w:firstLineChars="0"/>
+        <w:outlineLvl w:val="2"/>
+        <w:rPr>
+          <w:rFonts w:hint="default"/>
+          <w:lang w:val="en"/>
+        </w:rPr>
+      </w:pPr>
+      <w:r>
+        <w:rPr>
+          <w:rFonts w:hint="default"/>
+          <w:lang w:val="en"/>
+        </w:rPr>
+        <w:t>EllipticEnvelope</w:t>
+      </w:r>
+    </w:p>
+    <w:p>
+      <w:pPr>
+        <w:ind w:firstLine="480" w:firstLineChars="200"/>
+        <w:rPr>
+          <w:rStyle w:val="14"/>
+          <w:rFonts w:hint="default" w:asciiTheme="minorEastAsia" w:hAnsiTheme="minorEastAsia" w:eastAsiaTheme="minorEastAsia" w:cstheme="minorEastAsia"/>
+          <w:i w:val="0"/>
+          <w:caps w:val="0"/>
+          <w:color w:val="1D1F22"/>
+          <w:spacing w:val="0"/>
+          <w:kern w:val="0"/>
+          <w:sz w:val="24"/>
+          <w:szCs w:val="24"/>
+          <w:shd w:val="clear" w:fill="FFFFFF"/>
+          <w:lang w:val="en" w:eastAsia="zh-CN" w:bidi="ar"/>
+        </w:rPr>
+      </w:pPr>
+      <w:r>
+        <w:rPr>
+          <w:rStyle w:val="14"/>
+          <w:rFonts w:hint="eastAsia" w:asciiTheme="minorEastAsia" w:hAnsiTheme="minorEastAsia" w:eastAsiaTheme="minorEastAsia" w:cstheme="minorEastAsia"/>
+          <w:i w:val="0"/>
+          <w:caps w:val="0"/>
+          <w:color w:val="1D1F22"/>
+          <w:spacing w:val="0"/>
+          <w:kern w:val="0"/>
+          <w:sz w:val="24"/>
+          <w:szCs w:val="24"/>
+          <w:shd w:val="clear" w:fill="FFFFFF"/>
+          <w:lang w:val="en-US" w:eastAsia="zh-CN" w:bidi="ar"/>
+        </w:rPr>
+        <w:t>基于高斯概率密度的异常点检测</w:t>
+      </w:r>
+      <w:r>
+        <w:rPr>
+          <w:rStyle w:val="14"/>
+          <w:rFonts w:hint="default" w:asciiTheme="minorEastAsia" w:hAnsiTheme="minorEastAsia" w:cstheme="minorEastAsia"/>
+          <w:i w:val="0"/>
+          <w:caps w:val="0"/>
+          <w:color w:val="1D1F22"/>
+          <w:spacing w:val="0"/>
+          <w:kern w:val="0"/>
+          <w:sz w:val="24"/>
+          <w:szCs w:val="24"/>
+          <w:shd w:val="clear" w:fill="FFFFFF"/>
+          <w:lang w:val="en" w:eastAsia="zh-CN" w:bidi="ar"/>
+        </w:rPr>
+        <w:t>。</w:t>
+      </w:r>
+    </w:p>
+    <w:p>
+      <w:pPr>
+        <w:pStyle w:val="4"/>
+        <w:bidi w:val="0"/>
+        <w:ind w:left="432" w:leftChars="0" w:hanging="432" w:firstLineChars="0"/>
+        <w:outlineLvl w:val="2"/>
+        <w:rPr>
+          <w:rFonts w:hint="default"/>
+          <w:lang w:val="en"/>
+        </w:rPr>
+      </w:pPr>
+      <w:r>
+        <w:rPr>
+          <w:rFonts w:hint="default"/>
+          <w:lang w:val="en"/>
+        </w:rPr>
+        <w:t>Isolation Forest</w:t>
+      </w:r>
+    </w:p>
+    <w:p>
+      <w:pPr>
+        <w:ind w:firstLine="480" w:firstLineChars="200"/>
+        <w:rPr>
+          <w:rStyle w:val="14"/>
+          <w:rFonts w:hint="default" w:asciiTheme="minorEastAsia" w:hAnsiTheme="minorEastAsia" w:eastAsiaTheme="minorEastAsia" w:cstheme="minorEastAsia"/>
+          <w:i w:val="0"/>
+          <w:caps w:val="0"/>
+          <w:color w:val="1D1F22"/>
+          <w:spacing w:val="0"/>
+          <w:kern w:val="0"/>
+          <w:sz w:val="24"/>
+          <w:szCs w:val="24"/>
+          <w:shd w:val="clear" w:fill="FFFFFF"/>
+          <w:lang w:val="en" w:eastAsia="zh-CN" w:bidi="ar"/>
+        </w:rPr>
+      </w:pPr>
+      <w:r>
+        <w:rPr>
+          <w:rStyle w:val="14"/>
+          <w:rFonts w:hint="default" w:asciiTheme="minorEastAsia" w:hAnsiTheme="minorEastAsia" w:eastAsiaTheme="minorEastAsia" w:cstheme="minorEastAsia"/>
+          <w:i w:val="0"/>
+          <w:caps w:val="0"/>
+          <w:color w:val="1D1F22"/>
+          <w:spacing w:val="0"/>
+          <w:kern w:val="0"/>
+          <w:sz w:val="24"/>
+          <w:szCs w:val="24"/>
+          <w:shd w:val="clear" w:fill="FFFFFF"/>
+          <w:lang w:val="en" w:eastAsia="zh-CN" w:bidi="ar"/>
+        </w:rPr>
+        <w:t>隔离森林</w:t>
+      </w:r>
       <w:bookmarkStart w:id="0" w:name="_GoBack"/>
       <w:bookmarkEnd w:id="0"/>
+    </w:p>
+    <w:p>
+      <w:pPr>
+        <w:pStyle w:val="4"/>
+        <w:bidi w:val="0"/>
+        <w:ind w:left="432" w:leftChars="0" w:hanging="432" w:firstLineChars="0"/>
+        <w:outlineLvl w:val="2"/>
+        <w:rPr>
+          <w:rFonts w:hint="default"/>
+          <w:lang w:val="en"/>
+        </w:rPr>
+      </w:pPr>
+      <w:r>
+        <w:rPr>
+          <w:rFonts w:hint="default"/>
+          <w:lang w:val="en"/>
+        </w:rPr>
+        <w:t>Local Outlier Factor</w:t>
+      </w:r>
+    </w:p>
+    <w:p>
+      <w:pPr>
+        <w:ind w:firstLine="480" w:firstLineChars="200"/>
+        <w:rPr>
+          <w:rStyle w:val="14"/>
+          <w:rFonts w:hint="default" w:asciiTheme="minorEastAsia" w:hAnsiTheme="minorEastAsia" w:eastAsiaTheme="minorEastAsia" w:cstheme="minorEastAsia"/>
+          <w:i w:val="0"/>
+          <w:caps w:val="0"/>
+          <w:color w:val="1D1F22"/>
+          <w:spacing w:val="0"/>
+          <w:kern w:val="0"/>
+          <w:sz w:val="24"/>
+          <w:szCs w:val="24"/>
+          <w:shd w:val="clear" w:fill="FFFFFF"/>
+          <w:lang w:val="en" w:eastAsia="zh-CN" w:bidi="ar"/>
+        </w:rPr>
+      </w:pPr>
+      <w:r>
+        <w:rPr>
+          <w:rStyle w:val="14"/>
+          <w:rFonts w:hint="default" w:asciiTheme="minorEastAsia" w:hAnsiTheme="minorEastAsia" w:cstheme="minorEastAsia"/>
+          <w:i w:val="0"/>
+          <w:caps w:val="0"/>
+          <w:color w:val="1D1F22"/>
+          <w:spacing w:val="0"/>
+          <w:kern w:val="0"/>
+          <w:sz w:val="24"/>
+          <w:szCs w:val="24"/>
+          <w:shd w:val="clear" w:fill="FFFFFF"/>
+          <w:lang w:val="en" w:eastAsia="zh-CN" w:bidi="ar"/>
+        </w:rPr>
+        <w:t>局部异常因子</w:t>
+      </w:r>
+    </w:p>
+    <w:p>
+      <w:pPr>
+        <w:rPr>
+          <w:rFonts w:hint="default"/>
+          <w:lang w:val="en"/>
+        </w:rPr>
+      </w:pPr>
+    </w:p>
+    <w:p>
+      <w:pPr>
+        <w:rPr>
+          <w:rFonts w:hint="default"/>
+          <w:lang w:val="en"/>
+        </w:rPr>
+      </w:pPr>
+    </w:p>
+    <w:p>
+      <w:pPr>
+        <w:rPr>
+          <w:rFonts w:hint="default"/>
+          <w:lang w:val="en"/>
+        </w:rPr>
+      </w:pPr>
     </w:p>
     <w:p>
       <w:pPr>
@@ -291,7 +637,7 @@
   <w:docDefaults>
     <w:rPrDefault>
       <w:rPr>
-        <w:rFonts w:asciiTheme="minorHAnsi" w:hAnsiTheme="minorHAnsi" w:eastAsiaTheme="minorEastAsia" w:cstheme="minorBidi"/>
+        <w:rFonts w:ascii="Times New Roman" w:hAnsi="Times New Roman" w:eastAsia="宋体" w:cs="Times New Roman"/>
       </w:rPr>
     </w:rPrDefault>
   </w:docDefaults>
@@ -798,6 +1144,24 @@
       </w:tblCellMar>
     </w:tblPr>
   </w:style>
+  <w:style w:type="character" w:styleId="13">
+    <w:name w:val="Strong"/>
+    <w:basedOn w:val="12"/>
+    <w:qFormat/>
+    <w:uiPriority w:val="0"/>
+    <w:rPr>
+      <w:b/>
+    </w:rPr>
+  </w:style>
+  <w:style w:type="character" w:styleId="14">
+    <w:name w:val="HTML Code"/>
+    <w:basedOn w:val="12"/>
+    <w:uiPriority w:val="0"/>
+    <w:rPr>
+      <w:rFonts w:ascii="Courier New" w:hAnsi="Courier New"/>
+      <w:sz w:val="20"/>
+    </w:rPr>
+  </w:style>
 </w:styles>
 </file>
 

</xml_diff>